<commit_message>
added to lit review
</commit_message>
<xml_diff>
--- a/figures/2_literature-review/DesignFlow.docx
+++ b/figures/2_literature-review/DesignFlow.docx
@@ -567,7 +567,7 @@
                         <wps:cNvSpPr txBox="1"/>
                         <wps:spPr>
                           <a:xfrm>
-                            <a:off x="2068830" y="1147249"/>
+                            <a:off x="2068830" y="1032150"/>
                             <a:ext cx="1149350" cy="459740"/>
                           </a:xfrm>
                           <a:prstGeom prst="rect">
@@ -629,7 +629,7 @@
                         <wps:cNvSpPr txBox="1"/>
                         <wps:spPr>
                           <a:xfrm>
-                            <a:off x="2068830" y="1835041"/>
+                            <a:off x="2068830" y="1719942"/>
                             <a:ext cx="1149350" cy="459105"/>
                           </a:xfrm>
                           <a:prstGeom prst="rect">
@@ -691,7 +691,7 @@
                         <wps:cNvSpPr txBox="1"/>
                         <wps:spPr>
                           <a:xfrm>
-                            <a:off x="3851910" y="2165512"/>
+                            <a:off x="3851910" y="2050413"/>
                             <a:ext cx="1149350" cy="459105"/>
                           </a:xfrm>
                           <a:prstGeom prst="rect">
@@ -753,7 +753,7 @@
                         <wps:cNvCnPr/>
                         <wps:spPr>
                           <a:xfrm>
-                            <a:off x="2758440" y="1606840"/>
+                            <a:off x="2758440" y="1491741"/>
                             <a:ext cx="0" cy="227202"/>
                           </a:xfrm>
                           <a:prstGeom prst="straightConnector1">
@@ -784,7 +784,7 @@
                         <wps:cNvCnPr/>
                         <wps:spPr>
                           <a:xfrm flipV="1">
-                            <a:off x="2528570" y="1606840"/>
+                            <a:off x="2528570" y="1491741"/>
                             <a:ext cx="0" cy="228026"/>
                           </a:xfrm>
                           <a:prstGeom prst="straightConnector1">
@@ -815,7 +815,7 @@
                         <wps:cNvCnPr/>
                         <wps:spPr>
                           <a:xfrm>
-                            <a:off x="3622040" y="2279966"/>
+                            <a:off x="3622040" y="2164867"/>
                             <a:ext cx="229870" cy="0"/>
                           </a:xfrm>
                           <a:prstGeom prst="straightConnector1">
@@ -846,7 +846,7 @@
                         <wps:cNvCnPr/>
                         <wps:spPr>
                           <a:xfrm flipH="1">
-                            <a:off x="3622040" y="2509836"/>
+                            <a:off x="3622040" y="2394737"/>
                             <a:ext cx="229870" cy="0"/>
                           </a:xfrm>
                           <a:prstGeom prst="straightConnector1">
@@ -877,7 +877,7 @@
                         <wps:cNvSpPr/>
                         <wps:spPr>
                           <a:xfrm>
-                            <a:off x="1838959" y="914564"/>
+                            <a:off x="1838959" y="799465"/>
                             <a:ext cx="3333115" cy="1843769"/>
                           </a:xfrm>
                           <a:prstGeom prst="rect">
@@ -1105,7 +1105,7 @@
                         <wps:cNvSpPr txBox="1"/>
                         <wps:spPr>
                           <a:xfrm>
-                            <a:off x="2472690" y="2166514"/>
+                            <a:off x="2472690" y="2051415"/>
                             <a:ext cx="1149350" cy="458470"/>
                           </a:xfrm>
                           <a:prstGeom prst="rect">
@@ -1170,7 +1170,7 @@
           </mc:Choice>
           <mc:Fallback>
             <w:pict>
-              <v:group id="Canvas 1" o:spid="_x0000_s1026" editas="canvas" style="width:6in;height:425.35pt;mso-position-horizontal-relative:char;mso-position-vertical-relative:line" coordsize="54864,54013" o:gfxdata="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">
+              <v:group id="Canvas 1" o:spid="_x0000_s1026" editas="canvas" style="width:6in;height:425.35pt;mso-position-horizontal-relative:char;mso-position-vertical-relative:line" coordsize="54864,54013" o:gfxdata="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">
                 <v:shapetype id="_x0000_t75" coordsize="21600,21600" o:spt="75" o:preferrelative="t" path="m@4@5l@4@11@9@11@9@5xe" filled="f" stroked="f">
                   <v:stroke joinstyle="miter"/>
                   <v:formulas>
@@ -1349,7 +1349,7 @@
                 <v:shape id="Straight Arrow Connector 13" o:spid="_x0000_s1038" type="#_x0000_t32" style="position:absolute;left:8045;top:33330;width:0;height:2295;visibility:visible;mso-wrap-style:square" o:connectortype="straight" o:gfxdata="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" strokecolor="#5b9bd5 [3204]" strokeweight=".5pt">
                   <v:stroke endarrow="block" joinstyle="miter"/>
                 </v:shape>
-                <v:shape id="Text Box 2" o:spid="_x0000_s1039" type="#_x0000_t202" style="position:absolute;left:20688;top:11472;width:11493;height:4597;visibility:visible;mso-wrap-style:square;v-text-anchor:middle" o:gfxdata="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" fillcolor="white [3201]" strokeweight=".5pt">
+                <v:shape id="Text Box 2" o:spid="_x0000_s1039" type="#_x0000_t202" style="position:absolute;left:20688;top:10321;width:11493;height:4597;visibility:visible;mso-wrap-style:square;v-text-anchor:middle" o:gfxdata="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" fillcolor="white [3201]" strokeweight=".5pt">
                   <v:textbox>
                     <w:txbxContent>
                       <w:p>
@@ -1371,7 +1371,7 @@
                     </w:txbxContent>
                   </v:textbox>
                 </v:shape>
-                <v:shape id="Text Box 2" o:spid="_x0000_s1040" type="#_x0000_t202" style="position:absolute;left:20688;top:18350;width:11493;height:4591;visibility:visible;mso-wrap-style:square;v-text-anchor:middle" o:gfxdata="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" fillcolor="white [3201]" strokeweight=".5pt">
+                <v:shape id="Text Box 2" o:spid="_x0000_s1040" type="#_x0000_t202" style="position:absolute;left:20688;top:17199;width:11493;height:4591;visibility:visible;mso-wrap-style:square;v-text-anchor:middle" o:gfxdata="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" fillcolor="white [3201]" strokeweight=".5pt">
                   <v:textbox>
                     <w:txbxContent>
                       <w:p>
@@ -1393,7 +1393,7 @@
                     </w:txbxContent>
                   </v:textbox>
                 </v:shape>
-                <v:shape id="Text Box 2" o:spid="_x0000_s1041" type="#_x0000_t202" style="position:absolute;left:38519;top:21655;width:11493;height:4591;visibility:visible;mso-wrap-style:square;v-text-anchor:middle" o:gfxdata="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" fillcolor="white [3201]" strokeweight=".5pt">
+                <v:shape id="Text Box 2" o:spid="_x0000_s1041" type="#_x0000_t202" style="position:absolute;left:38519;top:20504;width:11493;height:4591;visibility:visible;mso-wrap-style:square;v-text-anchor:middle" o:gfxdata="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" fillcolor="white [3201]" strokeweight=".5pt">
                   <v:textbox>
                     <w:txbxContent>
                       <w:p>
@@ -1415,19 +1415,19 @@
                     </w:txbxContent>
                   </v:textbox>
                 </v:shape>
-                <v:shape id="Straight Arrow Connector 17" o:spid="_x0000_s1042" type="#_x0000_t32" style="position:absolute;left:27584;top:16068;width:0;height:2272;visibility:visible;mso-wrap-style:square" o:connectortype="straight" o:gfxdata="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" strokecolor="#5b9bd5 [3204]" strokeweight=".5pt">
+                <v:shape id="Straight Arrow Connector 17" o:spid="_x0000_s1042" type="#_x0000_t32" style="position:absolute;left:27584;top:14917;width:0;height:2272;visibility:visible;mso-wrap-style:square" o:connectortype="straight" o:gfxdata="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" strokecolor="#5b9bd5 [3204]" strokeweight=".5pt">
                   <v:stroke endarrow="block" joinstyle="miter"/>
                 </v:shape>
-                <v:shape id="Straight Arrow Connector 18" o:spid="_x0000_s1043" type="#_x0000_t32" style="position:absolute;left:25285;top:16068;width:0;height:2280;flip:y;visibility:visible;mso-wrap-style:square" o:connectortype="straight" o:gfxdata="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" strokecolor="#5b9bd5 [3204]" strokeweight=".5pt">
+                <v:shape id="Straight Arrow Connector 18" o:spid="_x0000_s1043" type="#_x0000_t32" style="position:absolute;left:25285;top:14917;width:0;height:2280;flip:y;visibility:visible;mso-wrap-style:square" o:connectortype="straight" o:gfxdata="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" strokecolor="#5b9bd5 [3204]" strokeweight=".5pt">
                   <v:stroke endarrow="block" joinstyle="miter"/>
                 </v:shape>
-                <v:shape id="Straight Arrow Connector 19" o:spid="_x0000_s1044" type="#_x0000_t32" style="position:absolute;left:36220;top:22799;width:2299;height:0;visibility:visible;mso-wrap-style:square" o:connectortype="straight" o:gfxdata="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" strokecolor="#5b9bd5 [3204]" strokeweight=".5pt">
+                <v:shape id="Straight Arrow Connector 19" o:spid="_x0000_s1044" type="#_x0000_t32" style="position:absolute;left:36220;top:21648;width:2299;height:0;visibility:visible;mso-wrap-style:square" o:connectortype="straight" o:gfxdata="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" strokecolor="#5b9bd5 [3204]" strokeweight=".5pt">
                   <v:stroke endarrow="block" joinstyle="miter"/>
                 </v:shape>
-                <v:shape id="Straight Arrow Connector 20" o:spid="_x0000_s1045" type="#_x0000_t32" style="position:absolute;left:36220;top:25098;width:2299;height:0;flip:x;visibility:visible;mso-wrap-style:square" o:connectortype="straight" o:gfxdata="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" strokecolor="#5b9bd5 [3204]" strokeweight=".5pt">
+                <v:shape id="Straight Arrow Connector 20" o:spid="_x0000_s1045" type="#_x0000_t32" style="position:absolute;left:36220;top:23947;width:2299;height:0;flip:x;visibility:visible;mso-wrap-style:square" o:connectortype="straight" o:gfxdata="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" strokecolor="#5b9bd5 [3204]" strokeweight=".5pt">
                   <v:stroke endarrow="block" joinstyle="miter"/>
                 </v:shape>
-                <v:rect id="Rectangle 21" o:spid="_x0000_s1046" style="position:absolute;left:18389;top:9145;width:33331;height:18438;visibility:visible;mso-wrap-style:square;v-text-anchor:middle" o:gfxdata="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" filled="f" strokecolor="black [3213]" strokeweight="1.5pt">
+                <v:rect id="Rectangle 21" o:spid="_x0000_s1046" style="position:absolute;left:18389;top:7994;width:33331;height:18438;visibility:visible;mso-wrap-style:square;v-text-anchor:middle" o:gfxdata="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" filled="f" strokecolor="black [3213]" strokeweight="1.5pt">
                   <v:stroke dashstyle="dash"/>
                 </v:rect>
                 <v:shape id="Straight Arrow Connector 22" o:spid="_x0000_s1047" type="#_x0000_t32" style="position:absolute;left:13792;top:9194;width:4597;height:0;visibility:visible;mso-wrap-style:square" o:connectortype="straight" o:gfxdata="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" strokecolor="#5b9bd5 [3204]" strokeweight=".5pt">
@@ -1448,7 +1448,7 @@
                 <v:shape id="Straight Arrow Connector 27" o:spid="_x0000_s1052" type="#_x0000_t32" style="position:absolute;left:13792;top:25231;width:4597;height:0;flip:x;visibility:visible;mso-wrap-style:square" o:connectortype="straight" o:gfxdata="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" strokecolor="#5b9bd5 [3204]" strokeweight=".5pt">
                   <v:stroke endarrow="block" joinstyle="miter"/>
                 </v:shape>
-                <v:shape id="Text Box 2" o:spid="_x0000_s1053" type="#_x0000_t202" style="position:absolute;left:24726;top:21665;width:11494;height:4584;visibility:visible;mso-wrap-style:square;v-text-anchor:middle" o:gfxdata="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" fillcolor="white [3201]" strokeweight=".5pt">
+                <v:shape id="Text Box 2" o:spid="_x0000_s1053" type="#_x0000_t202" style="position:absolute;left:24726;top:20514;width:11494;height:4584;visibility:visible;mso-wrap-style:square;v-text-anchor:middle" o:gfxdata="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" fillcolor="white [3201]" strokeweight=".5pt">
                   <v:textbox>
                     <w:txbxContent>
                       <w:p>

</xml_diff>